<commit_message>
agones 1.13.0 support. removed deprecated chart. temporarily removed modular install
</commit_message>
<xml_diff>
--- a/Agones_EKS_FleetIQ_Integration_Package[BETA]/FleetIQ EKS Agones Integration Guide [BETA].docx
+++ b/Agones_EKS_FleetIQ_Integration_Package[BETA]/FleetIQ EKS Agones Integration Guide [BETA].docx
@@ -4384,7 +4384,19 @@
           <w:rFonts w:asciiTheme="majorHAnsi" w:hAnsiTheme="majorHAnsi" w:cstheme="majorHAnsi"/>
         </w:rPr>
         <w:br/>
-        <w:t xml:space="preserve">We provide three installation </w:t>
+        <w:t xml:space="preserve">We provide </w:t>
+      </w:r>
+      <w:r>
+        <w:rPr>
+          <w:rFonts w:asciiTheme="majorHAnsi" w:hAnsiTheme="majorHAnsi" w:cstheme="majorHAnsi"/>
+        </w:rPr>
+        <w:t>two</w:t>
+      </w:r>
+      <w:r>
+        <w:rPr>
+          <w:rFonts w:asciiTheme="majorHAnsi" w:hAnsiTheme="majorHAnsi" w:cstheme="majorHAnsi"/>
+        </w:rPr>
+        <w:t xml:space="preserve"> installation </w:t>
       </w:r>
       <w:r>
         <w:rPr>
@@ -4396,7 +4408,31 @@
         <w:rPr>
           <w:rFonts w:asciiTheme="majorHAnsi" w:hAnsiTheme="majorHAnsi" w:cstheme="majorHAnsi"/>
         </w:rPr>
-        <w:t xml:space="preserve">: full, quick and modular. </w:t>
+        <w:t>: full</w:t>
+      </w:r>
+      <w:r>
+        <w:rPr>
+          <w:rFonts w:asciiTheme="majorHAnsi" w:hAnsiTheme="majorHAnsi" w:cstheme="majorHAnsi"/>
+        </w:rPr>
+        <w:t xml:space="preserve"> and </w:t>
+      </w:r>
+      <w:r>
+        <w:rPr>
+          <w:rFonts w:asciiTheme="majorHAnsi" w:hAnsiTheme="majorHAnsi" w:cstheme="majorHAnsi"/>
+        </w:rPr>
+        <w:t>quic</w:t>
+      </w:r>
+      <w:r>
+        <w:rPr>
+          <w:rFonts w:asciiTheme="majorHAnsi" w:hAnsiTheme="majorHAnsi" w:cstheme="majorHAnsi"/>
+        </w:rPr>
+        <w:t>k</w:t>
+      </w:r>
+      <w:r>
+        <w:rPr>
+          <w:rFonts w:asciiTheme="majorHAnsi" w:hAnsiTheme="majorHAnsi" w:cstheme="majorHAnsi"/>
+        </w:rPr>
+        <w:t xml:space="preserve">. </w:t>
       </w:r>
       <w:r>
         <w:rPr>
@@ -4665,74 +4701,6 @@
           <w:rFonts w:asciiTheme="majorHAnsi" w:hAnsiTheme="majorHAnsi" w:cstheme="majorHAnsi"/>
         </w:rPr>
         <w:t xml:space="preserve"> from scratch.</w:t>
-      </w:r>
-    </w:p>
-    <w:p>
-      <w:pPr>
-        <w:rPr>
-          <w:rFonts w:asciiTheme="majorHAnsi" w:hAnsiTheme="majorHAnsi" w:cstheme="majorHAnsi"/>
-        </w:rPr>
-      </w:pPr>
-    </w:p>
-    <w:p>
-      <w:pPr>
-        <w:rPr>
-          <w:rFonts w:asciiTheme="majorHAnsi" w:hAnsiTheme="majorHAnsi" w:cstheme="majorHAnsi"/>
-        </w:rPr>
-      </w:pPr>
-      <w:r>
-        <w:rPr>
-          <w:rFonts w:asciiTheme="majorHAnsi" w:hAnsiTheme="majorHAnsi" w:cstheme="majorHAnsi"/>
-        </w:rPr>
-        <w:t xml:space="preserve">The Modular </w:t>
-      </w:r>
-      <w:r>
-        <w:rPr>
-          <w:rFonts w:asciiTheme="majorHAnsi" w:hAnsiTheme="majorHAnsi" w:cstheme="majorHAnsi"/>
-        </w:rPr>
-        <w:t xml:space="preserve">Install </w:t>
-      </w:r>
-      <w:r>
-        <w:rPr>
-          <w:rFonts w:asciiTheme="majorHAnsi" w:hAnsiTheme="majorHAnsi" w:cstheme="majorHAnsi"/>
-        </w:rPr>
-        <w:t xml:space="preserve">Guide </w:t>
-      </w:r>
-      <w:r>
-        <w:rPr>
-          <w:rFonts w:asciiTheme="majorHAnsi" w:hAnsiTheme="majorHAnsi" w:cstheme="majorHAnsi"/>
-        </w:rPr>
-        <w:t xml:space="preserve">divides the </w:t>
-      </w:r>
-      <w:r>
-        <w:rPr>
-          <w:rFonts w:asciiTheme="majorHAnsi" w:hAnsiTheme="majorHAnsi" w:cstheme="majorHAnsi"/>
-        </w:rPr>
-        <w:t xml:space="preserve">deployment steps and scripts into four parts, so they can be run independently from each other. </w:t>
-      </w:r>
-      <w:r>
-        <w:rPr>
-          <w:rFonts w:asciiTheme="majorHAnsi" w:hAnsiTheme="majorHAnsi" w:cstheme="majorHAnsi"/>
-        </w:rPr>
-        <w:t xml:space="preserve">Use this guide </w:t>
-      </w:r>
-      <w:r>
-        <w:rPr>
-          <w:rFonts w:asciiTheme="majorHAnsi" w:hAnsiTheme="majorHAnsi" w:cstheme="majorHAnsi"/>
-        </w:rPr>
-        <w:t xml:space="preserve">if you already have a k8s cluster and/or a working environment with all necessary tools and permissions, and </w:t>
-      </w:r>
-      <w:r>
-        <w:rPr>
-          <w:rFonts w:asciiTheme="majorHAnsi" w:hAnsiTheme="majorHAnsi" w:cstheme="majorHAnsi"/>
-        </w:rPr>
-        <w:t xml:space="preserve">you </w:t>
-      </w:r>
-      <w:r>
-        <w:rPr>
-          <w:rFonts w:asciiTheme="majorHAnsi" w:hAnsiTheme="majorHAnsi" w:cstheme="majorHAnsi"/>
-        </w:rPr>
-        <w:t>want to selectively deploy solutions components on top.</w:t>
       </w:r>
     </w:p>
     <w:sectPr>

</xml_diff>